<commit_message>
Inicio proyecto cliente para el servidor node.js y express
</commit_message>
<xml_diff>
--- a/Rikhuna-Metodologia.docx
+++ b/Rikhuna-Metodologia.docx
@@ -628,7 +628,11 @@
         <w:t>Clase Manzana: Esta clase tiene las instancias de todas las manzanas pertenecientes al municipio de Pasto, cada manzana pertenece a un barrio. Las características que definen a esta clase son: casa, nombre de manzana, latitud de manzana y longitud de manzana.</w:t>
       </w:r>
     </w:p>
-    <w:p/>
+    <w:p>
+      <w:pPr>
+        <w:pStyle w:val="Prrafodelista"/>
+      </w:pPr>
+    </w:p>
     <w:p>
       <w:pPr>
         <w:pStyle w:val="Prrafodelista"/>
@@ -644,7 +648,11 @@
         <w:t>necientes al municipio de Pasto, algunos sitios de interes tienen direccion y cada sitios de interes pertenece a un barrio o vereda. Las caracteristicas que definen a esta clase son: nombre de sitio, tipo, latitud de sitio y longitud de sitio.</w:t>
       </w:r>
     </w:p>
-    <w:p/>
+    <w:p>
+      <w:pPr>
+        <w:pStyle w:val="Prrafodelista"/>
+      </w:pPr>
+    </w:p>
     <w:p>
       <w:pPr>
         <w:pStyle w:val="Prrafodelista"/>
@@ -666,21 +674,18 @@
         <w:t xml:space="preserve"> al tipo de vias definidas y los sitios de interes</w:t>
       </w:r>
       <w:r>
-        <w:t>, de tal forma que facilite realizar las busquedas. La caracteristica que define a esta clase es: sinonimo.</w:t>
-      </w:r>
-      <w:bookmarkStart w:id="0" w:name="_GoBack"/>
-      <w:bookmarkEnd w:id="0"/>
-    </w:p>
-    <w:p>
-      <w:pPr>
-        <w:pStyle w:val="Prrafodelista"/>
-      </w:pPr>
-    </w:p>
-    <w:p>
-      <w:pPr>
-        <w:rPr>
-          <w:b/>
-        </w:rPr>
+        <w:t xml:space="preserve">, de tal forma que facilite realizar las busquedas. La caracteristica que define a esta clase es: </w:t>
+      </w:r>
+      <w:r>
+        <w:t>palabra</w:t>
+      </w:r>
+      <w:r>
+        <w:t>.</w:t>
+      </w:r>
+    </w:p>
+    <w:p>
+      <w:pPr>
+        <w:pStyle w:val="Prrafodelista"/>
       </w:pPr>
     </w:p>
     <w:p>
@@ -698,8 +703,10 @@
     </w:p>
     <w:p>
       <w:r>
-        <w:t>Construcción de la aplicación.</w:t>
-      </w:r>
+        <w:t>En esta fase se construira la aplicación web que permita realizar las busquedas inteligentes de sitios de interes y direcciones urbanas, para ello sera desarollada en JEE y se utlizara la librería JENA para hacer consultas con el lenguaje SPARQL a la ontologia creada</w:t>
+      </w:r>
+      <w:bookmarkStart w:id="0" w:name="_GoBack"/>
+      <w:bookmarkEnd w:id="0"/>
     </w:p>
     <w:p/>
     <w:p>
@@ -717,6 +724,7 @@
     </w:p>
     <w:p>
       <w:r>
+        <w:lastRenderedPageBreak/>
         <w:t>Pruebas de la aplicación.</w:t>
       </w:r>
     </w:p>
@@ -1619,7 +1627,7 @@
 </file>
 
 <file path=customXml/itemProps1.xml><?xml version="1.0" encoding="utf-8"?>
-<ds:datastoreItem xmlns:ds="http://schemas.openxmlformats.org/officeDocument/2006/customXml" ds:itemID="{7A320F80-1C24-7944-AD9C-78A117463B7D}">
+<ds:datastoreItem xmlns:ds="http://schemas.openxmlformats.org/officeDocument/2006/customXml" ds:itemID="{6A9CECA0-4C34-6D47-A452-077CE4147763}">
   <ds:schemaRefs>
     <ds:schemaRef ds:uri="http://schemas.openxmlformats.org/officeDocument/2006/bibliography"/>
   </ds:schemaRefs>

</xml_diff>